<commit_message>
Transporte Update v3: MR y MER, justificaciones para relaciones
</commit_message>
<xml_diff>
--- a/Actividades/BD01002/MR v2 Sin Claves externas.docx
+++ b/Actividades/BD01002/MR v2 Sin Claves externas.docx
@@ -113,7 +113,14 @@
           <w:rFonts w:cs="Times New Roman" w:ascii="Times New Roman" w:hAnsi="Times New Roman"/>
           <w:u w:val="single"/>
         </w:rPr>
-        <w:t>Nombre</w:t>
+        <w:t>ID</w:t>
+      </w:r>
+      <w:r>
+        <w:rPr>
+          <w:rFonts w:cs="Times New Roman" w:ascii="Times New Roman" w:hAnsi="Times New Roman"/>
+          <w:u w:val="none"/>
+        </w:rPr>
+        <w:t>, Nombre</w:t>
       </w:r>
       <w:r>
         <w:rPr>
@@ -131,7 +138,111 @@
         <w:rPr>
           <w:rFonts w:cs="Times New Roman" w:ascii="Times New Roman" w:hAnsi="Times New Roman"/>
         </w:rPr>
-        <w:t>InstanciaMedio</w:t>
+        <w:t>InstanciaMedio(</w:t>
+      </w:r>
+      <w:r>
+        <w:rPr>
+          <w:rFonts w:cs="Times New Roman" w:ascii="Times New Roman" w:hAnsi="Times New Roman"/>
+          <w:u w:val="single"/>
+        </w:rPr>
+        <w:t>IDMedio, IDLegal</w:t>
+      </w:r>
+      <w:r>
+        <w:rPr>
+          <w:rFonts w:cs="Times New Roman" w:ascii="Times New Roman" w:hAnsi="Times New Roman"/>
+        </w:rPr>
+        <w:t xml:space="preserve">, Nombre, Tipo, CantMinvan, CantSUV, CantAutos, CantCamiones, CantVan, Creador, Fecha)   </w:t>
+      </w:r>
+    </w:p>
+    <w:p>
+      <w:pPr>
+        <w:pStyle w:val="Normal"/>
+        <w:rPr>
+          <w:rFonts w:ascii="Times New Roman" w:hAnsi="Times New Roman" w:cs="Times New Roman"/>
+        </w:rPr>
+      </w:pPr>
+      <w:r>
+        <w:rPr>
+          <w:rFonts w:cs="Times New Roman" w:ascii="Times New Roman" w:hAnsi="Times New Roman"/>
+        </w:rPr>
+        <w:t>TrabajaEn (</w:t>
+      </w:r>
+      <w:r>
+        <w:rPr>
+          <w:rFonts w:cs="Times New Roman" w:ascii="Times New Roman" w:hAnsi="Times New Roman"/>
+          <w:u w:val="single"/>
+        </w:rPr>
+        <w:t>Id</w:t>
+      </w:r>
+      <w:r>
+        <w:rPr>
+          <w:rFonts w:cs="Times New Roman" w:ascii="Times New Roman" w:hAnsi="Times New Roman"/>
+        </w:rPr>
+        <w:t xml:space="preserve">, Desde, Hasta, Usuario, Lugar) </w:t>
+      </w:r>
+    </w:p>
+    <w:p>
+      <w:pPr>
+        <w:pStyle w:val="Normal"/>
+        <w:rPr>
+          <w:rFonts w:ascii="Times New Roman" w:hAnsi="Times New Roman" w:cs="Times New Roman"/>
+        </w:rPr>
+      </w:pPr>
+      <w:r>
+        <w:rPr>
+          <w:rFonts w:cs="Times New Roman" w:ascii="Times New Roman" w:hAnsi="Times New Roman"/>
+        </w:rPr>
+        <w:t>Conexiones (</w:t>
+      </w:r>
+      <w:r>
+        <w:rPr>
+          <w:rFonts w:cs="Times New Roman" w:ascii="Times New Roman" w:hAnsi="Times New Roman"/>
+          <w:u w:val="single"/>
+        </w:rPr>
+        <w:t>Id, Entrada</w:t>
+      </w:r>
+      <w:r>
+        <w:rPr>
+          <w:rFonts w:cs="Times New Roman" w:ascii="Times New Roman" w:hAnsi="Times New Roman"/>
+        </w:rPr>
+        <w:t xml:space="preserve">, Salida) </w:t>
+      </w:r>
+    </w:p>
+    <w:p>
+      <w:pPr>
+        <w:pStyle w:val="Normal"/>
+        <w:rPr/>
+      </w:pPr>
+      <w:r>
+        <w:rPr>
+          <w:rFonts w:cs="Times New Roman" w:ascii="Times New Roman" w:hAnsi="Times New Roman"/>
+        </w:rPr>
+        <w:t xml:space="preserve">Lugar( </w:t>
+      </w:r>
+      <w:r>
+        <w:rPr>
+          <w:rFonts w:cs="Times New Roman" w:ascii="Times New Roman" w:hAnsi="Times New Roman"/>
+          <w:u w:val="single"/>
+        </w:rPr>
+        <w:t>IdLugar</w:t>
+      </w:r>
+      <w:r>
+        <w:rPr>
+          <w:rFonts w:cs="Times New Roman" w:ascii="Times New Roman" w:hAnsi="Times New Roman"/>
+        </w:rPr>
+        <w:t xml:space="preserve">, nombre, tipo, Capacidad, GeoX, GeoY, creador, fechadeCreacion, invalido) </w:t>
+      </w:r>
+    </w:p>
+    <w:p>
+      <w:pPr>
+        <w:pStyle w:val="Normal"/>
+        <w:rPr/>
+      </w:pPr>
+      <w:r>
+        <w:rPr>
+          <w:rFonts w:cs="Times New Roman" w:ascii="Times New Roman" w:hAnsi="Times New Roman"/>
+        </w:rPr>
+        <w:t>HabilitadoEnMedio</w:t>
       </w:r>
       <w:r>
         <w:rPr>
@@ -144,106 +255,14 @@
           <w:rFonts w:cs="Times New Roman" w:ascii="Times New Roman" w:hAnsi="Times New Roman"/>
           <w:u w:val="single"/>
         </w:rPr>
-        <w:t>Tipo, IdentificadorLegal</w:t>
-      </w:r>
-      <w:r>
-        <w:rPr>
-          <w:rFonts w:cs="Times New Roman" w:ascii="Times New Roman" w:hAnsi="Times New Roman"/>
-        </w:rPr>
-        <w:t xml:space="preserve">, </w:t>
-      </w:r>
-      <w:r>
-        <w:rPr>
-          <w:rFonts w:cs="Times New Roman" w:ascii="Times New Roman" w:hAnsi="Times New Roman"/>
-        </w:rPr>
-        <w:t>N</w:t>
-      </w:r>
-      <w:r>
-        <w:rPr>
-          <w:rFonts w:cs="Times New Roman" w:ascii="Times New Roman" w:hAnsi="Times New Roman"/>
-        </w:rPr>
-        <w:t xml:space="preserve">ombre, Tipo, CantMinvan, CantSUV, CantAutos, CantCamiones, CantVan, Creador, Fecha)   </w:t>
-      </w:r>
-    </w:p>
-    <w:p>
-      <w:pPr>
-        <w:pStyle w:val="Normal"/>
-        <w:rPr>
-          <w:rFonts w:ascii="Times New Roman" w:hAnsi="Times New Roman" w:cs="Times New Roman"/>
-        </w:rPr>
-      </w:pPr>
-      <w:r>
-        <w:rPr>
-          <w:rFonts w:cs="Times New Roman" w:ascii="Times New Roman" w:hAnsi="Times New Roman"/>
-        </w:rPr>
-        <w:t>TrabajaEn (</w:t>
-      </w:r>
-      <w:r>
-        <w:rPr>
-          <w:rFonts w:cs="Times New Roman" w:ascii="Times New Roman" w:hAnsi="Times New Roman"/>
-          <w:u w:val="single"/>
-        </w:rPr>
-        <w:t>Id</w:t>
-      </w:r>
-      <w:r>
-        <w:rPr>
-          <w:rFonts w:cs="Times New Roman" w:ascii="Times New Roman" w:hAnsi="Times New Roman"/>
-        </w:rPr>
-        <w:t xml:space="preserve">, Desde, Hasta, Usuario, Lugar) </w:t>
-      </w:r>
-    </w:p>
-    <w:p>
-      <w:pPr>
-        <w:pStyle w:val="Normal"/>
-        <w:rPr>
-          <w:rFonts w:ascii="Times New Roman" w:hAnsi="Times New Roman" w:cs="Times New Roman"/>
-        </w:rPr>
-      </w:pPr>
-      <w:r>
-        <w:rPr>
-          <w:rFonts w:cs="Times New Roman" w:ascii="Times New Roman" w:hAnsi="Times New Roman"/>
-        </w:rPr>
-        <w:t>Conexiones (</w:t>
-      </w:r>
-      <w:r>
-        <w:rPr>
-          <w:rFonts w:cs="Times New Roman" w:ascii="Times New Roman" w:hAnsi="Times New Roman"/>
-          <w:u w:val="single"/>
-        </w:rPr>
-        <w:t>Id, Entrada</w:t>
-      </w:r>
-      <w:r>
-        <w:rPr>
-          <w:rFonts w:cs="Times New Roman" w:ascii="Times New Roman" w:hAnsi="Times New Roman"/>
-        </w:rPr>
-        <w:t xml:space="preserve">, Salida) </w:t>
-      </w:r>
-    </w:p>
-    <w:p>
-      <w:pPr>
-        <w:pStyle w:val="Normal"/>
-        <w:rPr>
-          <w:rFonts w:ascii="Times New Roman" w:hAnsi="Times New Roman" w:cs="Times New Roman"/>
-        </w:rPr>
-      </w:pPr>
-      <w:r>
-        <w:rPr>
-          <w:rFonts w:cs="Times New Roman" w:ascii="Times New Roman" w:hAnsi="Times New Roman"/>
-        </w:rPr>
-        <w:t xml:space="preserve">Lugar( </w:t>
-      </w:r>
-      <w:r>
-        <w:rPr>
-          <w:rFonts w:cs="Times New Roman" w:ascii="Times New Roman" w:hAnsi="Times New Roman"/>
-          <w:u w:val="single"/>
-        </w:rPr>
-        <w:t>IdLugar</w:t>
-      </w:r>
-      <w:r>
-        <w:rPr>
-          <w:rFonts w:cs="Times New Roman" w:ascii="Times New Roman" w:hAnsi="Times New Roman"/>
-        </w:rPr>
-        <w:t xml:space="preserve">, nombre, tipo, Capacidad, GeoX, GeoY, creador, fechadeCreacion, invalido) </w:t>
+        <w:t>IDLugar, IDMedio</w:t>
+      </w:r>
+      <w:r>
+        <w:rPr>
+          <w:rFonts w:cs="Times New Roman" w:ascii="Times New Roman" w:hAnsi="Times New Roman"/>
+          <w:u w:val="none"/>
+        </w:rPr>
+        <w:t>)</w:t>
       </w:r>
     </w:p>
     <w:p>
@@ -679,79 +698,51 @@
     </w:pPr>
     <w:r>
       <w:rPr/>
-      <mc:AlternateContent>
-        <mc:Choice Requires="wps">
-          <w:drawing>
-            <wp:anchor behindDoc="1" distT="0" distB="0" distL="0" distR="0" simplePos="0" locked="0" layoutInCell="1" allowOverlap="1" relativeHeight="3">
-              <wp:simplePos x="0" y="0"/>
-              <wp:positionH relativeFrom="column">
-                <wp:align>center</wp:align>
-              </wp:positionH>
-              <wp:positionV relativeFrom="margin">
-                <wp:align>center</wp:align>
-              </wp:positionV>
-              <wp:extent cx="6639560" cy="6639560"/>
-              <wp:effectExtent l="0" t="0" r="0" b="0"/>
-              <wp:wrapNone/>
-              <wp:docPr id="1" name="WordPictureWatermark630245205"/>
-              <a:graphic xmlns:a="http://schemas.openxmlformats.org/drawingml/2006/main">
-                <a:graphicData uri="http://schemas.openxmlformats.org/drawingml/2006/picture">
-                  <pic:pic xmlns:pic="http://schemas.openxmlformats.org/drawingml/2006/picture">
-                    <pic:nvPicPr>
-                      <pic:cNvPr id="0" name="WordPictureWatermark630245205" descr=""/>
-                      <pic:cNvPicPr/>
-                    </pic:nvPicPr>
-                    <pic:blipFill>
-                      <a:blip r:embed="rId1"/>
-                      <a:stretch/>
-                    </pic:blipFill>
-                    <pic:spPr>
-                      <a:xfrm>
-                        <a:off x="0" y="0"/>
-                        <a:ext cx="6638760" cy="6638760"/>
-                      </a:xfrm>
-                      <a:prstGeom prst="rect">
-                        <a:avLst/>
-                      </a:prstGeom>
-                      <a:ln>
-                        <a:noFill/>
-                      </a:ln>
-                    </pic:spPr>
-                  </pic:pic>
-                </a:graphicData>
-              </a:graphic>
-            </wp:anchor>
-          </w:drawing>
-        </mc:Choice>
-        <mc:Fallback>
-          <w:pict>
-            <v:shapetype id="shapetype_75" coordsize="21600,21600" o:spt="75" o:preferrelative="t" path="m@4@5l@4@11@9@11@9@5xe" filled="f" stroked="f">
-              <v:stroke joinstyle="miter"/>
-              <v:formulas>
-                <v:f eqn="if lineDrawn pixelLineWidth 0"/>
-                <v:f eqn="sum @0 1 0"/>
-                <v:f eqn="sum 0 0 @1"/>
-                <v:f eqn="prod @2 1 2"/>
-                <v:f eqn="prod @3 21600 pixelWidth"/>
-                <v:f eqn="prod @3 21600 pixelHeight"/>
-                <v:f eqn="sum @0 0 1"/>
-                <v:f eqn="prod @6 1 2"/>
-                <v:f eqn="prod @7 21600 pixelWidth"/>
-                <v:f eqn="sum @8 21600 0"/>
-                <v:f eqn="prod @7 21600 pixelHeight"/>
-                <v:f eqn="sum @10 21600 0"/>
-              </v:formulas>
-              <v:path o:extrusionok="f" gradientshapeok="t" o:connecttype="rect"/>
-              <o:lock v:ext="edit" aspectratio="t"/>
-            </v:shapetype>
-            <v:shape id="WordPictureWatermark630245205" o:spid="shape_0" stroked="f" style="position:absolute;margin-left:123.55pt;margin-top:-12.6pt;width:522.7pt;height:522.7pt;mso-position-horizontal:center;mso-position-vertical:center;mso-position-vertical-relative:margin" type="shapetype_75">
-              <v:imagedata r:id="rId1" o:detectmouseclick="t"/>
-              <w10:wrap type="none"/>
-              <v:stroke color="#3465a4" joinstyle="round" endcap="flat"/>
-            </v:shape>
-          </w:pict>
-        </mc:Fallback>
-      </mc:AlternateContent>
+      <w:drawing>
+        <wp:anchor behindDoc="1" distT="0" distB="0" distL="0" distR="0" simplePos="0" locked="0" layoutInCell="1" allowOverlap="1" relativeHeight="3">
+          <wp:simplePos x="0" y="0"/>
+          <wp:positionH relativeFrom="column">
+            <wp:align>center</wp:align>
+          </wp:positionH>
+          <wp:positionV relativeFrom="margin">
+            <wp:align>center</wp:align>
+          </wp:positionV>
+          <wp:extent cx="6639560" cy="6639560"/>
+          <wp:effectExtent l="0" t="0" r="0" b="0"/>
+          <wp:wrapNone/>
+          <wp:docPr id="1" name="WordPictureWatermark630245205" descr=""/>
+          <wp:cNvGraphicFramePr>
+            <a:graphicFrameLocks xmlns:a="http://schemas.openxmlformats.org/drawingml/2006/main" noChangeAspect="1"/>
+          </wp:cNvGraphicFramePr>
+          <a:graphic xmlns:a="http://schemas.openxmlformats.org/drawingml/2006/main">
+            <a:graphicData uri="http://schemas.openxmlformats.org/drawingml/2006/picture">
+              <pic:pic xmlns:pic="http://schemas.openxmlformats.org/drawingml/2006/picture">
+                <pic:nvPicPr>
+                  <pic:cNvPr id="1" name="WordPictureWatermark630245205" descr=""/>
+                  <pic:cNvPicPr>
+                    <a:picLocks noChangeAspect="1" noChangeArrowheads="1"/>
+                  </pic:cNvPicPr>
+                </pic:nvPicPr>
+                <pic:blipFill>
+                  <a:blip r:embed="rId1"/>
+                  <a:stretch>
+                    <a:fillRect/>
+                  </a:stretch>
+                </pic:blipFill>
+                <pic:spPr bwMode="auto">
+                  <a:xfrm>
+                    <a:off x="0" y="0"/>
+                    <a:ext cx="6639560" cy="6639560"/>
+                  </a:xfrm>
+                  <a:prstGeom prst="rect">
+                    <a:avLst/>
+                  </a:prstGeom>
+                </pic:spPr>
+              </pic:pic>
+            </a:graphicData>
+          </a:graphic>
+        </wp:anchor>
+      </w:drawing>
     </w:r>
   </w:p>
 </w:hdr>
@@ -763,7 +754,6 @@
     <w:rPrDefault>
       <w:rPr>
         <w:rFonts w:ascii="Calibri" w:hAnsi="Calibri" w:eastAsia="Calibri" w:cs="" w:asciiTheme="minorHAnsi" w:cstheme="minorBidi" w:eastAsiaTheme="minorHAnsi" w:hAnsiTheme="minorHAnsi"/>
-        <w:sz w:val="22"/>
         <w:szCs w:val="22"/>
         <w:lang w:val="es-ES" w:eastAsia="en-US" w:bidi="ar-SA"/>
       </w:rPr>

</xml_diff>

<commit_message>
Vercion v1 del programa del operario
</commit_message>
<xml_diff>
--- a/Actividades/BD01002/MR v2 Sin Claves externas.docx
+++ b/Actividades/BD01002/MR v2 Sin Claves externas.docx
@@ -109,7 +109,116 @@
         <w:rPr>
           <w:rFonts w:ascii="Times New Roman" w:hAnsi="Times New Roman" w:cs="Times New Roman"/>
         </w:rPr>
-        <w:t>, Nombre</w:t>
+        <w:t>, Nombre)</w:t>
+      </w:r>
+    </w:p>
+    <w:p>
+      <w:r>
+        <w:rPr>
+          <w:rFonts w:ascii="Times New Roman" w:hAnsi="Times New Roman" w:cs="Times New Roman"/>
+        </w:rPr>
+        <w:t>InstanciaMedio(</w:t>
+      </w:r>
+      <w:r>
+        <w:rPr>
+          <w:rFonts w:ascii="Times New Roman" w:hAnsi="Times New Roman" w:cs="Times New Roman"/>
+          <w:u w:val="single"/>
+        </w:rPr>
+        <w:t>IDMedio, IDLegal</w:t>
+      </w:r>
+      <w:r>
+        <w:rPr>
+          <w:rFonts w:ascii="Times New Roman" w:hAnsi="Times New Roman" w:cs="Times New Roman"/>
+        </w:rPr>
+        <w:t xml:space="preserve">, Nombre, Tipo, CantMinvan, CantSUV, CantAutos, CantCamiones, CantVan, Creador, Fecha)   </w:t>
+      </w:r>
+    </w:p>
+    <w:p>
+      <w:pPr>
+        <w:rPr>
+          <w:rFonts w:ascii="Times New Roman" w:hAnsi="Times New Roman" w:cs="Times New Roman"/>
+        </w:rPr>
+      </w:pPr>
+      <w:r>
+        <w:rPr>
+          <w:rFonts w:ascii="Times New Roman" w:hAnsi="Times New Roman" w:cs="Times New Roman"/>
+        </w:rPr>
+        <w:t>TrabajaEn (</w:t>
+      </w:r>
+      <w:r>
+        <w:rPr>
+          <w:rFonts w:ascii="Times New Roman" w:hAnsi="Times New Roman" w:cs="Times New Roman"/>
+          <w:u w:val="single"/>
+        </w:rPr>
+        <w:t>Id</w:t>
+      </w:r>
+      <w:r>
+        <w:rPr>
+          <w:rFonts w:ascii="Times New Roman" w:hAnsi="Times New Roman" w:cs="Times New Roman"/>
+        </w:rPr>
+        <w:t xml:space="preserve">, Desde, Hasta, Usuario, Lugar) </w:t>
+      </w:r>
+    </w:p>
+    <w:p>
+      <w:pPr>
+        <w:rPr>
+          <w:rFonts w:ascii="Times New Roman" w:hAnsi="Times New Roman" w:cs="Times New Roman"/>
+        </w:rPr>
+      </w:pPr>
+      <w:r>
+        <w:rPr>
+          <w:rFonts w:ascii="Times New Roman" w:hAnsi="Times New Roman" w:cs="Times New Roman"/>
+        </w:rPr>
+        <w:t>Conexiones (</w:t>
+      </w:r>
+      <w:r>
+        <w:rPr>
+          <w:rFonts w:ascii="Times New Roman" w:hAnsi="Times New Roman" w:cs="Times New Roman"/>
+          <w:u w:val="single"/>
+        </w:rPr>
+        <w:t>Id, Entrada</w:t>
+      </w:r>
+      <w:r>
+        <w:rPr>
+          <w:rFonts w:ascii="Times New Roman" w:hAnsi="Times New Roman" w:cs="Times New Roman"/>
+        </w:rPr>
+        <w:t xml:space="preserve">, Salida) </w:t>
+      </w:r>
+    </w:p>
+    <w:p>
+      <w:r>
+        <w:rPr>
+          <w:rFonts w:ascii="Times New Roman" w:hAnsi="Times New Roman" w:cs="Times New Roman"/>
+        </w:rPr>
+        <w:t xml:space="preserve">Lugar( </w:t>
+      </w:r>
+      <w:r>
+        <w:rPr>
+          <w:rFonts w:ascii="Times New Roman" w:hAnsi="Times New Roman" w:cs="Times New Roman"/>
+          <w:u w:val="single"/>
+        </w:rPr>
+        <w:t>IdLugar</w:t>
+      </w:r>
+      <w:r>
+        <w:rPr>
+          <w:rFonts w:ascii="Times New Roman" w:hAnsi="Times New Roman" w:cs="Times New Roman"/>
+        </w:rPr>
+        <w:t xml:space="preserve">, nombre, tipo, Capacidad, GeoX, GeoY, creador, fechadeCreacion, invalido) </w:t>
+      </w:r>
+    </w:p>
+    <w:p>
+      <w:r>
+        <w:rPr>
+          <w:rFonts w:ascii="Times New Roman" w:hAnsi="Times New Roman" w:cs="Times New Roman"/>
+        </w:rPr>
+        <w:t>HabilitadoEnMedio(</w:t>
+      </w:r>
+      <w:r>
+        <w:rPr>
+          <w:rFonts w:ascii="Times New Roman" w:hAnsi="Times New Roman" w:cs="Times New Roman"/>
+          <w:u w:val="single"/>
+        </w:rPr>
+        <w:t>IDLugar, IDMedio</w:t>
       </w:r>
       <w:r>
         <w:rPr>
@@ -119,84 +228,42 @@
       </w:r>
     </w:p>
     <w:p>
-      <w:r>
-        <w:rPr>
-          <w:rFonts w:ascii="Times New Roman" w:hAnsi="Times New Roman" w:cs="Times New Roman"/>
-        </w:rPr>
-        <w:t>InstanciaMedio(</w:t>
-      </w:r>
-      <w:r>
-        <w:rPr>
-          <w:rFonts w:ascii="Times New Roman" w:hAnsi="Times New Roman" w:cs="Times New Roman"/>
-          <w:u w:val="single"/>
-        </w:rPr>
-        <w:t>IDMedio, IDLegal</w:t>
-      </w:r>
-      <w:r>
-        <w:rPr>
-          <w:rFonts w:ascii="Times New Roman" w:hAnsi="Times New Roman" w:cs="Times New Roman"/>
-        </w:rPr>
-        <w:t xml:space="preserve">, Nombre, Tipo, CantMinvan, CantSUV, CantAutos, CantCamiones, CantVan, Creador, Fecha)   </w:t>
-      </w:r>
-    </w:p>
-    <w:p>
-      <w:pPr>
-        <w:rPr>
-          <w:rFonts w:ascii="Times New Roman" w:hAnsi="Times New Roman" w:cs="Times New Roman"/>
-        </w:rPr>
-      </w:pPr>
-      <w:r>
-        <w:rPr>
-          <w:rFonts w:ascii="Times New Roman" w:hAnsi="Times New Roman" w:cs="Times New Roman"/>
-        </w:rPr>
-        <w:t>TrabajaEn (</w:t>
-      </w:r>
-      <w:r>
-        <w:rPr>
-          <w:rFonts w:ascii="Times New Roman" w:hAnsi="Times New Roman" w:cs="Times New Roman"/>
-          <w:u w:val="single"/>
-        </w:rPr>
-        <w:t>Id</w:t>
-      </w:r>
-      <w:r>
-        <w:rPr>
-          <w:rFonts w:ascii="Times New Roman" w:hAnsi="Times New Roman" w:cs="Times New Roman"/>
-        </w:rPr>
-        <w:t xml:space="preserve">, Desde, Hasta, Usuario, Lugar) </w:t>
-      </w:r>
-    </w:p>
-    <w:p>
-      <w:pPr>
-        <w:rPr>
-          <w:rFonts w:ascii="Times New Roman" w:hAnsi="Times New Roman" w:cs="Times New Roman"/>
-        </w:rPr>
-      </w:pPr>
-      <w:r>
-        <w:rPr>
-          <w:rFonts w:ascii="Times New Roman" w:hAnsi="Times New Roman" w:cs="Times New Roman"/>
-        </w:rPr>
-        <w:t>Conexiones (</w:t>
-      </w:r>
-      <w:r>
-        <w:rPr>
-          <w:rFonts w:ascii="Times New Roman" w:hAnsi="Times New Roman" w:cs="Times New Roman"/>
-          <w:u w:val="single"/>
-        </w:rPr>
-        <w:t>Id, Entrada</w:t>
-      </w:r>
-      <w:r>
-        <w:rPr>
-          <w:rFonts w:ascii="Times New Roman" w:hAnsi="Times New Roman" w:cs="Times New Roman"/>
-        </w:rPr>
-        <w:t xml:space="preserve">, Salida) </w:t>
-      </w:r>
-    </w:p>
-    <w:p>
-      <w:r>
-        <w:rPr>
-          <w:rFonts w:ascii="Times New Roman" w:hAnsi="Times New Roman" w:cs="Times New Roman"/>
-        </w:rPr>
-        <w:t xml:space="preserve">Lugar( </w:t>
+      <w:pPr>
+        <w:rPr>
+          <w:rFonts w:ascii="Times New Roman" w:hAnsi="Times New Roman" w:cs="Times New Roman"/>
+        </w:rPr>
+      </w:pPr>
+      <w:r>
+        <w:rPr>
+          <w:rFonts w:ascii="Times New Roman" w:hAnsi="Times New Roman" w:cs="Times New Roman"/>
+        </w:rPr>
+        <w:t xml:space="preserve">Incluye( </w:t>
+      </w:r>
+      <w:r>
+        <w:rPr>
+          <w:rFonts w:ascii="Times New Roman" w:hAnsi="Times New Roman" w:cs="Times New Roman"/>
+          <w:u w:val="single"/>
+        </w:rPr>
+        <w:t>menor</w:t>
+      </w:r>
+      <w:r>
+        <w:rPr>
+          <w:rFonts w:ascii="Times New Roman" w:hAnsi="Times New Roman" w:cs="Times New Roman"/>
+        </w:rPr>
+        <w:t xml:space="preserve">, mayor) </w:t>
+      </w:r>
+    </w:p>
+    <w:p>
+      <w:pPr>
+        <w:rPr>
+          <w:rFonts w:ascii="Times New Roman" w:hAnsi="Times New Roman" w:cs="Times New Roman"/>
+        </w:rPr>
+      </w:pPr>
+      <w:r>
+        <w:rPr>
+          <w:rFonts w:ascii="Times New Roman" w:hAnsi="Times New Roman" w:cs="Times New Roman"/>
+        </w:rPr>
+        <w:t>Pertenece_A (</w:t>
       </w:r>
       <w:r>
         <w:rPr>
@@ -209,85 +276,6 @@
         <w:rPr>
           <w:rFonts w:ascii="Times New Roman" w:hAnsi="Times New Roman" w:cs="Times New Roman"/>
         </w:rPr>
-        <w:t>, nombre, tip</w:t>
-      </w:r>
-      <w:r>
-        <w:rPr>
-          <w:rFonts w:ascii="Times New Roman" w:hAnsi="Times New Roman" w:cs="Times New Roman"/>
-        </w:rPr>
-        <w:t xml:space="preserve">o, Capacidad, GeoX, GeoY, creador, fechadeCreacion, invalido) </w:t>
-      </w:r>
-    </w:p>
-    <w:p>
-      <w:r>
-        <w:rPr>
-          <w:rFonts w:ascii="Times New Roman" w:hAnsi="Times New Roman" w:cs="Times New Roman"/>
-        </w:rPr>
-        <w:t>HabilitadoEnMedio(</w:t>
-      </w:r>
-      <w:r>
-        <w:rPr>
-          <w:rFonts w:ascii="Times New Roman" w:hAnsi="Times New Roman" w:cs="Times New Roman"/>
-          <w:u w:val="single"/>
-        </w:rPr>
-        <w:t>IDLugar, IDMedio</w:t>
-      </w:r>
-      <w:r>
-        <w:rPr>
-          <w:rFonts w:ascii="Times New Roman" w:hAnsi="Times New Roman" w:cs="Times New Roman"/>
-        </w:rPr>
-        <w:t>)</w:t>
-      </w:r>
-    </w:p>
-    <w:p>
-      <w:pPr>
-        <w:rPr>
-          <w:rFonts w:ascii="Times New Roman" w:hAnsi="Times New Roman" w:cs="Times New Roman"/>
-        </w:rPr>
-      </w:pPr>
-      <w:r>
-        <w:rPr>
-          <w:rFonts w:ascii="Times New Roman" w:hAnsi="Times New Roman" w:cs="Times New Roman"/>
-        </w:rPr>
-        <w:t xml:space="preserve">Incluye( </w:t>
-      </w:r>
-      <w:r>
-        <w:rPr>
-          <w:rFonts w:ascii="Times New Roman" w:hAnsi="Times New Roman" w:cs="Times New Roman"/>
-          <w:u w:val="single"/>
-        </w:rPr>
-        <w:t>menor</w:t>
-      </w:r>
-      <w:r>
-        <w:rPr>
-          <w:rFonts w:ascii="Times New Roman" w:hAnsi="Times New Roman" w:cs="Times New Roman"/>
-        </w:rPr>
-        <w:t xml:space="preserve">, mayor) </w:t>
-      </w:r>
-    </w:p>
-    <w:p>
-      <w:pPr>
-        <w:rPr>
-          <w:rFonts w:ascii="Times New Roman" w:hAnsi="Times New Roman" w:cs="Times New Roman"/>
-        </w:rPr>
-      </w:pPr>
-      <w:r>
-        <w:rPr>
-          <w:rFonts w:ascii="Times New Roman" w:hAnsi="Times New Roman" w:cs="Times New Roman"/>
-        </w:rPr>
-        <w:t>Pertenece_A (</w:t>
-      </w:r>
-      <w:r>
-        <w:rPr>
-          <w:rFonts w:ascii="Times New Roman" w:hAnsi="Times New Roman" w:cs="Times New Roman"/>
-          <w:u w:val="single"/>
-        </w:rPr>
-        <w:t>IdLugar</w:t>
-      </w:r>
-      <w:r>
-        <w:rPr>
-          <w:rFonts w:ascii="Times New Roman" w:hAnsi="Times New Roman" w:cs="Times New Roman"/>
-        </w:rPr>
         <w:t xml:space="preserve"> , IDcliente) </w:t>
       </w:r>
     </w:p>
@@ -334,14 +322,7 @@
           <w:rFonts w:ascii="Times New Roman" w:hAnsi="Times New Roman" w:cs="Times New Roman"/>
           <w:u w:val="single"/>
         </w:rPr>
-        <w:t>idVehiculo, IdLugar, des</w:t>
-      </w:r>
-      <w:r>
-        <w:rPr>
-          <w:rFonts w:ascii="Times New Roman" w:hAnsi="Times New Roman" w:cs="Times New Roman"/>
-          <w:u w:val="single"/>
-        </w:rPr>
-        <w:t>de</w:t>
+        <w:t>idVehiculo, IdLugar, desde</w:t>
       </w:r>
       <w:r>
         <w:rPr>
@@ -406,6 +387,181 @@
           <w:rFonts w:ascii="Times New Roman" w:hAnsi="Times New Roman" w:cs="Times New Roman"/>
         </w:rPr>
         <w:t>, Detalle</w:t>
+      </w:r>
+      <w:r>
+        <w:rPr>
+          <w:rFonts w:ascii="Times New Roman" w:hAnsi="Times New Roman" w:cs="Times New Roman"/>
+        </w:rPr>
+        <w:t xml:space="preserve">)    </w:t>
+      </w:r>
+    </w:p>
+    <w:p>
+      <w:pPr>
+        <w:rPr>
+          <w:rFonts w:ascii="Times New Roman" w:hAnsi="Times New Roman" w:cs="Times New Roman"/>
+        </w:rPr>
+      </w:pPr>
+      <w:r>
+        <w:rPr>
+          <w:rFonts w:ascii="Times New Roman" w:hAnsi="Times New Roman" w:cs="Times New Roman"/>
+        </w:rPr>
+        <w:t>InformeDaños(i</w:t>
+      </w:r>
+      <w:r>
+        <w:rPr>
+          <w:rFonts w:ascii="Times New Roman" w:hAnsi="Times New Roman" w:cs="Times New Roman"/>
+          <w:u w:val="single"/>
+        </w:rPr>
+        <w:t>dVehiculo, IdInfo</w:t>
+      </w:r>
+      <w:r>
+        <w:rPr>
+          <w:rFonts w:ascii="Times New Roman" w:hAnsi="Times New Roman" w:cs="Times New Roman"/>
+        </w:rPr>
+        <w:t xml:space="preserve">, tipo, FechaYHora, Descripción, lugar, autor) </w:t>
+      </w:r>
+    </w:p>
+    <w:p>
+      <w:pPr>
+        <w:rPr>
+          <w:rFonts w:ascii="Times New Roman" w:hAnsi="Times New Roman" w:cs="Times New Roman"/>
+        </w:rPr>
+      </w:pPr>
+      <w:r>
+        <w:rPr>
+          <w:rFonts w:ascii="Times New Roman" w:hAnsi="Times New Roman" w:cs="Times New Roman"/>
+        </w:rPr>
+        <w:t>RegistroDaño (</w:t>
+      </w:r>
+      <w:r>
+        <w:rPr>
+          <w:rFonts w:ascii="Times New Roman" w:hAnsi="Times New Roman" w:cs="Times New Roman"/>
+          <w:u w:val="single"/>
+        </w:rPr>
+        <w:t>idvehiculo, idInfo, Idregistro</w:t>
+      </w:r>
+      <w:r>
+        <w:rPr>
+          <w:rFonts w:ascii="Times New Roman" w:hAnsi="Times New Roman" w:cs="Times New Roman"/>
+        </w:rPr>
+        <w:t xml:space="preserve">, Nombre, descripción) </w:t>
+      </w:r>
+    </w:p>
+    <w:p>
+      <w:pPr>
+        <w:rPr>
+          <w:rFonts w:ascii="Times New Roman" w:hAnsi="Times New Roman" w:cs="Times New Roman"/>
+        </w:rPr>
+      </w:pPr>
+      <w:r>
+        <w:rPr>
+          <w:rFonts w:ascii="Times New Roman" w:hAnsi="Times New Roman" w:cs="Times New Roman"/>
+        </w:rPr>
+        <w:t>ImagenRegistro (</w:t>
+      </w:r>
+      <w:r>
+        <w:rPr>
+          <w:rFonts w:ascii="Times New Roman" w:hAnsi="Times New Roman" w:cs="Times New Roman"/>
+          <w:u w:val="single"/>
+        </w:rPr>
+        <w:t>idvehiculo, idInfo, Idregistro, numImagen</w:t>
+      </w:r>
+      <w:r>
+        <w:rPr>
+          <w:rFonts w:ascii="Times New Roman" w:hAnsi="Times New Roman" w:cs="Times New Roman"/>
+        </w:rPr>
+        <w:t>, Imagen)</w:t>
+      </w:r>
+    </w:p>
+    <w:p>
+      <w:pPr>
+        <w:rPr>
+          <w:rFonts w:ascii="Times New Roman" w:hAnsi="Times New Roman" w:cs="Times New Roman"/>
+        </w:rPr>
+      </w:pPr>
+      <w:r>
+        <w:rPr>
+          <w:rFonts w:ascii="Times New Roman" w:hAnsi="Times New Roman" w:cs="Times New Roman"/>
+        </w:rPr>
+        <w:t>Actualiza (</w:t>
+      </w:r>
+      <w:r>
+        <w:rPr>
+          <w:rFonts w:ascii="Times New Roman" w:hAnsi="Times New Roman" w:cs="Times New Roman"/>
+          <w:u w:val="single"/>
+        </w:rPr>
+        <w:t xml:space="preserve">idvehiculoActualizado, idInfoActualizado, IdregistroActualizado, </w:t>
+      </w:r>
+      <w:r>
+        <w:rPr>
+          <w:rFonts w:ascii="Times New Roman" w:hAnsi="Times New Roman" w:cs="Times New Roman"/>
+        </w:rPr>
+        <w:t>idvehiculoRef, idInfoRef, IdregistroRef, tipoActualizacion</w:t>
+      </w:r>
+      <w:r>
+        <w:rPr>
+          <w:rFonts w:ascii="Times New Roman" w:hAnsi="Times New Roman" w:cs="Times New Roman"/>
+          <w:u w:val="single"/>
+        </w:rPr>
+        <w:t xml:space="preserve">) </w:t>
+      </w:r>
+    </w:p>
+    <w:p>
+      <w:pPr>
+        <w:rPr>
+          <w:rFonts w:ascii="Times New Roman" w:hAnsi="Times New Roman" w:cs="Times New Roman"/>
+        </w:rPr>
+      </w:pPr>
+      <w:r>
+        <w:rPr>
+          <w:rFonts w:ascii="Times New Roman" w:hAnsi="Times New Roman" w:cs="Times New Roman"/>
+        </w:rPr>
+        <w:t>Integra (</w:t>
+      </w:r>
+      <w:r>
+        <w:rPr>
+          <w:rFonts w:ascii="Times New Roman" w:hAnsi="Times New Roman" w:cs="Times New Roman"/>
+          <w:u w:val="single"/>
+        </w:rPr>
+        <w:t>IDvehiculo, idLote, FechaIngreso</w:t>
+      </w:r>
+      <w:r>
+        <w:rPr>
+          <w:rFonts w:ascii="Times New Roman" w:hAnsi="Times New Roman" w:cs="Times New Roman"/>
+        </w:rPr>
+        <w:t xml:space="preserve">, invalido, IDUsuario) </w:t>
+      </w:r>
+    </w:p>
+    <w:p>
+      <w:pPr>
+        <w:rPr>
+          <w:rFonts w:ascii="Times New Roman" w:hAnsi="Times New Roman" w:cs="Times New Roman"/>
+        </w:rPr>
+      </w:pPr>
+      <w:r>
+        <w:rPr>
+          <w:rFonts w:ascii="Times New Roman" w:hAnsi="Times New Roman" w:cs="Times New Roman"/>
+        </w:rPr>
+        <w:t>Lote (</w:t>
+      </w:r>
+      <w:r>
+        <w:rPr>
+          <w:rFonts w:ascii="Times New Roman" w:hAnsi="Times New Roman" w:cs="Times New Roman"/>
+          <w:u w:val="single"/>
+        </w:rPr>
+        <w:t>idLote</w:t>
+      </w:r>
+      <w:r>
+        <w:rPr>
+          <w:rFonts w:ascii="Times New Roman" w:hAnsi="Times New Roman" w:cs="Times New Roman"/>
+        </w:rPr>
+        <w:t>, nombre, prioridad, origen, destino, Creador, fechaCreacion, estado</w:t>
+      </w:r>
+      <w:r>
+        <w:rPr>
+          <w:rFonts w:ascii="Times New Roman" w:hAnsi="Times New Roman" w:cs="Times New Roman"/>
+        </w:rPr>
+        <w:t>,invalido</w:t>
       </w:r>
       <w:bookmarkStart w:id="0" w:name="_GoBack"/>
       <w:bookmarkEnd w:id="0"/>
@@ -413,182 +569,7 @@
         <w:rPr>
           <w:rFonts w:ascii="Times New Roman" w:hAnsi="Times New Roman" w:cs="Times New Roman"/>
         </w:rPr>
-        <w:t xml:space="preserve">)    </w:t>
-      </w:r>
-    </w:p>
-    <w:p>
-      <w:pPr>
-        <w:rPr>
-          <w:rFonts w:ascii="Times New Roman" w:hAnsi="Times New Roman" w:cs="Times New Roman"/>
-        </w:rPr>
-      </w:pPr>
-      <w:r>
-        <w:rPr>
-          <w:rFonts w:ascii="Times New Roman" w:hAnsi="Times New Roman" w:cs="Times New Roman"/>
-        </w:rPr>
-        <w:t>InformeDaños(i</w:t>
-      </w:r>
-      <w:r>
-        <w:rPr>
-          <w:rFonts w:ascii="Times New Roman" w:hAnsi="Times New Roman" w:cs="Times New Roman"/>
-          <w:u w:val="single"/>
-        </w:rPr>
-        <w:t>dVehiculo, IdInfo</w:t>
-      </w:r>
-      <w:r>
-        <w:rPr>
-          <w:rFonts w:ascii="Times New Roman" w:hAnsi="Times New Roman" w:cs="Times New Roman"/>
-        </w:rPr>
-        <w:t>, tipo, FechaYHora, Descripción, lugar, a</w:t>
-      </w:r>
-      <w:r>
-        <w:rPr>
-          <w:rFonts w:ascii="Times New Roman" w:hAnsi="Times New Roman" w:cs="Times New Roman"/>
-        </w:rPr>
-        <w:t xml:space="preserve">utor) </w:t>
-      </w:r>
-    </w:p>
-    <w:p>
-      <w:pPr>
-        <w:rPr>
-          <w:rFonts w:ascii="Times New Roman" w:hAnsi="Times New Roman" w:cs="Times New Roman"/>
-        </w:rPr>
-      </w:pPr>
-      <w:r>
-        <w:rPr>
-          <w:rFonts w:ascii="Times New Roman" w:hAnsi="Times New Roman" w:cs="Times New Roman"/>
-        </w:rPr>
-        <w:t>RegistroDaño (</w:t>
-      </w:r>
-      <w:r>
-        <w:rPr>
-          <w:rFonts w:ascii="Times New Roman" w:hAnsi="Times New Roman" w:cs="Times New Roman"/>
-          <w:u w:val="single"/>
-        </w:rPr>
-        <w:t>idvehiculo, idInfo, Idregistro</w:t>
-      </w:r>
-      <w:r>
-        <w:rPr>
-          <w:rFonts w:ascii="Times New Roman" w:hAnsi="Times New Roman" w:cs="Times New Roman"/>
-        </w:rPr>
-        <w:t xml:space="preserve">, Nombre, descripción) </w:t>
-      </w:r>
-    </w:p>
-    <w:p>
-      <w:pPr>
-        <w:rPr>
-          <w:rFonts w:ascii="Times New Roman" w:hAnsi="Times New Roman" w:cs="Times New Roman"/>
-        </w:rPr>
-      </w:pPr>
-      <w:r>
-        <w:rPr>
-          <w:rFonts w:ascii="Times New Roman" w:hAnsi="Times New Roman" w:cs="Times New Roman"/>
-        </w:rPr>
-        <w:t>ImagenRegistro (</w:t>
-      </w:r>
-      <w:r>
-        <w:rPr>
-          <w:rFonts w:ascii="Times New Roman" w:hAnsi="Times New Roman" w:cs="Times New Roman"/>
-          <w:u w:val="single"/>
-        </w:rPr>
-        <w:t>idvehiculo, idInfo, Idregistro, numImagen</w:t>
-      </w:r>
-      <w:r>
-        <w:rPr>
-          <w:rFonts w:ascii="Times New Roman" w:hAnsi="Times New Roman" w:cs="Times New Roman"/>
-        </w:rPr>
-        <w:t>, Imagen)</w:t>
-      </w:r>
-    </w:p>
-    <w:p>
-      <w:pPr>
-        <w:rPr>
-          <w:rFonts w:ascii="Times New Roman" w:hAnsi="Times New Roman" w:cs="Times New Roman"/>
-        </w:rPr>
-      </w:pPr>
-      <w:r>
-        <w:rPr>
-          <w:rFonts w:ascii="Times New Roman" w:hAnsi="Times New Roman" w:cs="Times New Roman"/>
-        </w:rPr>
-        <w:t>Actualiza (</w:t>
-      </w:r>
-      <w:r>
-        <w:rPr>
-          <w:rFonts w:ascii="Times New Roman" w:hAnsi="Times New Roman" w:cs="Times New Roman"/>
-          <w:u w:val="single"/>
-        </w:rPr>
-        <w:t xml:space="preserve">idvehiculoActualizado, idInfoActualizado, IdregistroActualizado, </w:t>
-      </w:r>
-      <w:r>
-        <w:rPr>
-          <w:rFonts w:ascii="Times New Roman" w:hAnsi="Times New Roman" w:cs="Times New Roman"/>
-        </w:rPr>
-        <w:t>idvehiculoRef, idInfoRef, IdregistroRe</w:t>
-      </w:r>
-      <w:r>
-        <w:rPr>
-          <w:rFonts w:ascii="Times New Roman" w:hAnsi="Times New Roman" w:cs="Times New Roman"/>
-        </w:rPr>
-        <w:t>f, tipoActualizacion</w:t>
-      </w:r>
-      <w:r>
-        <w:rPr>
-          <w:rFonts w:ascii="Times New Roman" w:hAnsi="Times New Roman" w:cs="Times New Roman"/>
-          <w:u w:val="single"/>
-        </w:rPr>
-        <w:t xml:space="preserve">) </w:t>
-      </w:r>
-    </w:p>
-    <w:p>
-      <w:pPr>
-        <w:rPr>
-          <w:rFonts w:ascii="Times New Roman" w:hAnsi="Times New Roman" w:cs="Times New Roman"/>
-        </w:rPr>
-      </w:pPr>
-      <w:r>
-        <w:rPr>
-          <w:rFonts w:ascii="Times New Roman" w:hAnsi="Times New Roman" w:cs="Times New Roman"/>
-        </w:rPr>
-        <w:t>Integra (</w:t>
-      </w:r>
-      <w:r>
-        <w:rPr>
-          <w:rFonts w:ascii="Times New Roman" w:hAnsi="Times New Roman" w:cs="Times New Roman"/>
-          <w:u w:val="single"/>
-        </w:rPr>
-        <w:t>IDvehiculo, idLote, FechaIngreso</w:t>
-      </w:r>
-      <w:r>
-        <w:rPr>
-          <w:rFonts w:ascii="Times New Roman" w:hAnsi="Times New Roman" w:cs="Times New Roman"/>
-        </w:rPr>
-        <w:t xml:space="preserve">, invalido, IDUsuario) </w:t>
-      </w:r>
-    </w:p>
-    <w:p>
-      <w:pPr>
-        <w:rPr>
-          <w:rFonts w:ascii="Times New Roman" w:hAnsi="Times New Roman" w:cs="Times New Roman"/>
-        </w:rPr>
-      </w:pPr>
-      <w:r>
-        <w:rPr>
-          <w:rFonts w:ascii="Times New Roman" w:hAnsi="Times New Roman" w:cs="Times New Roman"/>
-        </w:rPr>
-        <w:t>Lote (</w:t>
-      </w:r>
-      <w:r>
-        <w:rPr>
-          <w:rFonts w:ascii="Times New Roman" w:hAnsi="Times New Roman" w:cs="Times New Roman"/>
-          <w:u w:val="single"/>
-        </w:rPr>
-        <w:t>idLote</w:t>
-      </w:r>
-      <w:r>
-        <w:rPr>
-          <w:rFonts w:ascii="Times New Roman" w:hAnsi="Times New Roman" w:cs="Times New Roman"/>
-        </w:rPr>
-        <w:t xml:space="preserve">, nombre, prioridad, origen, destino, Creador, fechaCreacion, estado)  </w:t>
+        <w:t xml:space="preserve">)  </w:t>
       </w:r>
     </w:p>
     <w:p>
@@ -1639,7 +1620,7 @@
 </file>
 
 <file path=customXml/itemProps1.xml><?xml version="1.0" encoding="utf-8"?>
-<ds:datastoreItem xmlns:ds="http://schemas.openxmlformats.org/officeDocument/2006/customXml" ds:itemID="{9C1A7880-1590-4880-B096-5CC3B13608BA}">
+<ds:datastoreItem xmlns:ds="http://schemas.openxmlformats.org/officeDocument/2006/customXml" ds:itemID="{675BD408-8C43-44CE-92E3-E62FFB9F9804}">
   <ds:schemaRefs>
     <ds:schemaRef ds:uri="http://schemas.openxmlformats.org/officeDocument/2006/bibliography"/>
   </ds:schemaRefs>

</xml_diff>

<commit_message>
Paso estado del transporte a transporta y cargo el panel del transporte
</commit_message>
<xml_diff>
--- a/Actividades/BD01002/MR v2 Sin Claves externas.docx
+++ b/Actividades/BD01002/MR v2 Sin Claves externas.docx
@@ -555,42 +555,61 @@
         <w:rPr>
           <w:rFonts w:ascii="Times New Roman" w:hAnsi="Times New Roman" w:cs="Times New Roman"/>
         </w:rPr>
-        <w:t>, nombre, prioridad, origen, destino, Creador, fechaCreacion, estado</w:t>
+        <w:t>, nombre, prioridad, origen, destino, Creador, fechaCreacion</w:t>
       </w:r>
       <w:r>
         <w:rPr>
           <w:rFonts w:ascii="Times New Roman" w:hAnsi="Times New Roman" w:cs="Times New Roman"/>
         </w:rPr>
         <w:t>,invalido</w:t>
+      </w:r>
+      <w:r>
+        <w:rPr>
+          <w:rFonts w:ascii="Times New Roman" w:hAnsi="Times New Roman" w:cs="Times New Roman"/>
+        </w:rPr>
+        <w:t xml:space="preserve">)  </w:t>
+      </w:r>
+    </w:p>
+    <w:p>
+      <w:pPr>
+        <w:rPr>
+          <w:rFonts w:ascii="Times New Roman" w:hAnsi="Times New Roman" w:cs="Times New Roman"/>
+        </w:rPr>
+      </w:pPr>
+      <w:r>
+        <w:rPr>
+          <w:rFonts w:ascii="Times New Roman" w:hAnsi="Times New Roman" w:cs="Times New Roman"/>
+        </w:rPr>
+        <w:t>Trasporta (</w:t>
+      </w:r>
+      <w:r>
+        <w:rPr>
+          <w:rFonts w:ascii="Times New Roman" w:hAnsi="Times New Roman" w:cs="Times New Roman"/>
+          <w:u w:val="single"/>
+        </w:rPr>
+        <w:t>IdLote, IdTrasporte</w:t>
+      </w:r>
+      <w:r>
+        <w:rPr>
+          <w:rFonts w:ascii="Times New Roman" w:hAnsi="Times New Roman" w:cs="Times New Roman"/>
+          <w:u w:val="single"/>
+        </w:rPr>
+        <w:t>,</w:t>
+      </w:r>
+      <w:r>
+        <w:rPr>
+          <w:rFonts w:ascii="Times New Roman" w:hAnsi="Times New Roman" w:cs="Times New Roman"/>
+        </w:rPr>
+        <w:t xml:space="preserve"> </w:t>
+      </w:r>
+      <w:r>
+        <w:rPr>
+          <w:rFonts w:ascii="Times New Roman" w:hAnsi="Times New Roman" w:cs="Times New Roman"/>
+        </w:rPr>
+        <w:t>estado</w:t>
       </w:r>
       <w:bookmarkStart w:id="0" w:name="_GoBack"/>
       <w:bookmarkEnd w:id="0"/>
-      <w:r>
-        <w:rPr>
-          <w:rFonts w:ascii="Times New Roman" w:hAnsi="Times New Roman" w:cs="Times New Roman"/>
-        </w:rPr>
-        <w:t xml:space="preserve">)  </w:t>
-      </w:r>
-    </w:p>
-    <w:p>
-      <w:pPr>
-        <w:rPr>
-          <w:rFonts w:ascii="Times New Roman" w:hAnsi="Times New Roman" w:cs="Times New Roman"/>
-        </w:rPr>
-      </w:pPr>
-      <w:r>
-        <w:rPr>
-          <w:rFonts w:ascii="Times New Roman" w:hAnsi="Times New Roman" w:cs="Times New Roman"/>
-        </w:rPr>
-        <w:t>Trasporta (</w:t>
-      </w:r>
-      <w:r>
-        <w:rPr>
-          <w:rFonts w:ascii="Times New Roman" w:hAnsi="Times New Roman" w:cs="Times New Roman"/>
-          <w:u w:val="single"/>
-        </w:rPr>
-        <w:t>IdLote, IdTrasporte</w:t>
-      </w:r>
       <w:r>
         <w:rPr>
           <w:rFonts w:ascii="Times New Roman" w:hAnsi="Times New Roman" w:cs="Times New Roman"/>
@@ -1620,7 +1639,7 @@
 </file>
 
 <file path=customXml/itemProps1.xml><?xml version="1.0" encoding="utf-8"?>
-<ds:datastoreItem xmlns:ds="http://schemas.openxmlformats.org/officeDocument/2006/customXml" ds:itemID="{675BD408-8C43-44CE-92E3-E62FFB9F9804}">
+<ds:datastoreItem xmlns:ds="http://schemas.openxmlformats.org/officeDocument/2006/customXml" ds:itemID="{0A8A230C-B347-4910-8A9F-F14D1DF5E903}">
   <ds:schemaRefs>
     <ds:schemaRef ds:uri="http://schemas.openxmlformats.org/officeDocument/2006/bibliography"/>
   </ds:schemaRefs>

</xml_diff>